<commit_message>
“Avance Pruebas ordenamientos iterativos y recursivos – Reto 1”
</commit_message>
<xml_diff>
--- a/Docs/Observaciones-Lab 4.docx
+++ b/Docs/Observaciones-Lab 4.docx
@@ -1,10 +1,10 @@
 
 <file path=word/document.xml><?xml version="1.0" encoding="utf-8"?>
-<w:document xmlns:wpc="http://schemas.microsoft.com/office/word/2010/wordprocessingCanvas" xmlns:cx="http://schemas.microsoft.com/office/drawing/2014/chartex" xmlns:cx1="http://schemas.microsoft.com/office/drawing/2015/9/8/chartex" xmlns:cx2="http://schemas.microsoft.com/office/drawing/2015/10/21/chartex" xmlns:cx3="http://schemas.microsoft.com/office/drawing/2016/5/9/chartex" xmlns:cx4="http://schemas.microsoft.com/office/drawing/2016/5/10/chartex" xmlns:cx5="http://schemas.microsoft.com/office/drawing/2016/5/11/chartex" xmlns:cx6="http://schemas.microsoft.com/office/drawing/2016/5/12/chartex" xmlns:cx7="http://schemas.microsoft.com/office/drawing/2016/5/13/chartex" xmlns:cx8="http://schemas.microsoft.com/office/drawing/2016/5/14/chartex" xmlns:mc="http://schemas.openxmlformats.org/markup-compatibility/2006" xmlns:aink="http://schemas.microsoft.com/office/drawing/2016/ink" xmlns:am3d="http://schemas.microsoft.com/office/drawing/2017/model3d" xmlns:o="urn:schemas-microsoft-com:office:office" xmlns:r="http://schemas.openxmlformats.org/officeDocument/2006/relationships" xmlns:m="http://schemas.openxmlformats.org/officeDocument/2006/math" xmlns:v="urn:schemas-microsoft-com:vml" xmlns:wp14="http://schemas.microsoft.com/office/word/2010/wordprocessingDrawing" xmlns:wp="http://schemas.openxmlformats.org/drawingml/2006/wordprocessingDrawing" xmlns:w10="urn:schemas-microsoft-com:office:word" xmlns:w="http://schemas.openxmlformats.org/wordprocessingml/2006/main" xmlns:w14="http://schemas.microsoft.com/office/word/2010/wordml" xmlns:w15="http://schemas.microsoft.com/office/word/2012/wordml" xmlns:w16cex="http://schemas.microsoft.com/office/word/2018/wordml/cex" xmlns:w16cid="http://schemas.microsoft.com/office/word/2016/wordml/cid" xmlns:w16="http://schemas.microsoft.com/office/word/2018/wordml" xmlns:w16sdtdh="http://schemas.microsoft.com/office/word/2020/wordml/sdtdatahash" xmlns:w16se="http://schemas.microsoft.com/office/word/2015/wordml/symex" xmlns:wpg="http://schemas.microsoft.com/office/word/2010/wordprocessingGroup" xmlns:wpi="http://schemas.microsoft.com/office/word/2010/wordprocessingInk" xmlns:wne="http://schemas.microsoft.com/office/word/2006/wordml" xmlns:wps="http://schemas.microsoft.com/office/word/2010/wordprocessingShape" mc:Ignorable="w14 w15 w16se w16cid w16 w16cex w16sdtdh wp14">
+<w:document xmlns:wpc="http://schemas.microsoft.com/office/word/2010/wordprocessingCanvas" xmlns:cx="http://schemas.microsoft.com/office/drawing/2014/chartex" xmlns:cx1="http://schemas.microsoft.com/office/drawing/2015/9/8/chartex" xmlns:cx2="http://schemas.microsoft.com/office/drawing/2015/10/21/chartex" xmlns:cx3="http://schemas.microsoft.com/office/drawing/2016/5/9/chartex" xmlns:cx4="http://schemas.microsoft.com/office/drawing/2016/5/10/chartex" xmlns:cx5="http://schemas.microsoft.com/office/drawing/2016/5/11/chartex" xmlns:cx6="http://schemas.microsoft.com/office/drawing/2016/5/12/chartex" xmlns:cx7="http://schemas.microsoft.com/office/drawing/2016/5/13/chartex" xmlns:cx8="http://schemas.microsoft.com/office/drawing/2016/5/14/chartex" xmlns:mc="http://schemas.openxmlformats.org/markup-compatibility/2006" xmlns:aink="http://schemas.microsoft.com/office/drawing/2016/ink" xmlns:am3d="http://schemas.microsoft.com/office/drawing/2017/model3d" xmlns:o="urn:schemas-microsoft-com:office:office" xmlns:r="http://schemas.openxmlformats.org/officeDocument/2006/relationships" xmlns:m="http://schemas.openxmlformats.org/officeDocument/2006/math" xmlns:v="urn:schemas-microsoft-com:vml" xmlns:wp14="http://schemas.microsoft.com/office/word/2010/wordprocessingDrawing" xmlns:wp="http://schemas.openxmlformats.org/drawingml/2006/wordprocessingDrawing" xmlns:w10="urn:schemas-microsoft-com:office:word" xmlns:w="http://schemas.openxmlformats.org/wordprocessingml/2006/main" xmlns:w14="http://schemas.microsoft.com/office/word/2010/wordml" xmlns:w15="http://schemas.microsoft.com/office/word/2012/wordml" xmlns:w16cid="http://schemas.microsoft.com/office/word/2016/wordml/cid" xmlns:w16se="http://schemas.microsoft.com/office/word/2015/wordml/symex" xmlns:wpg="http://schemas.microsoft.com/office/word/2010/wordprocessingGroup" xmlns:wpi="http://schemas.microsoft.com/office/word/2010/wordprocessingInk" xmlns:wne="http://schemas.microsoft.com/office/word/2006/wordml" xmlns:wps="http://schemas.microsoft.com/office/word/2010/wordprocessingShape" mc:Ignorable="w14 w15 w16se w16cid wp14">
   <w:body>
     <w:p>
       <w:pPr>
-        <w:pStyle w:val="Title"/>
+        <w:pStyle w:val="Ttulo"/>
         <w:jc w:val="center"/>
         <w:rPr>
           <w:noProof w:val="0"/>
@@ -64,19 +64,28 @@
           <w:noProof w:val="0"/>
           <w:lang w:val="es-419"/>
         </w:rPr>
-        <w:t xml:space="preserve">Estudiante </w:t>
+        <w:t>Nicolas Pérez Terán</w:t>
       </w:r>
       <w:r>
         <w:rPr>
           <w:noProof w:val="0"/>
           <w:lang w:val="es-419"/>
         </w:rPr>
-        <w:t>2 Cod XXXX</w:t>
-      </w:r>
+        <w:t xml:space="preserve"> Cod </w:t>
+      </w:r>
+      <w:r>
+        <w:rPr>
+          <w:noProof w:val="0"/>
+          <w:lang w:val="es-419"/>
+        </w:rPr>
+        <w:t>202116903</w:t>
+      </w:r>
+      <w:bookmarkStart w:id="0" w:name="_GoBack"/>
+      <w:bookmarkEnd w:id="0"/>
     </w:p>
     <w:p>
       <w:pPr>
-        <w:pStyle w:val="Heading1"/>
+        <w:pStyle w:val="Ttulo1"/>
         <w:rPr>
           <w:b/>
           <w:bCs/>
@@ -103,7 +112,7 @@
     </w:p>
     <w:tbl>
       <w:tblPr>
-        <w:tblStyle w:val="GridTable2"/>
+        <w:tblStyle w:val="Tabladecuadrcula2"/>
         <w:tblW w:w="3694" w:type="pct"/>
         <w:jc w:val="center"/>
         <w:tblLook w:val="04A0" w:firstRow="1" w:lastRow="0" w:firstColumn="1" w:lastColumn="0" w:noHBand="0" w:noVBand="1"/>
@@ -458,13 +467,13 @@
     </w:tbl>
     <w:p>
       <w:pPr>
-        <w:pStyle w:val="Caption"/>
+        <w:pStyle w:val="Descripcin"/>
         <w:jc w:val="center"/>
         <w:rPr>
           <w:lang w:val="es-419"/>
         </w:rPr>
       </w:pPr>
-      <w:bookmarkStart w:id="0" w:name="_Ref64492224"/>
+      <w:bookmarkStart w:id="1" w:name="_Ref64492224"/>
       <w:r>
         <w:rPr>
           <w:lang w:val="es-419"/>
@@ -491,6 +500,7 @@
       </w:r>
       <w:r>
         <w:rPr>
+          <w:noProof/>
           <w:lang w:val="es-419"/>
         </w:rPr>
         <w:t>1</w:t>
@@ -501,7 +511,7 @@
         </w:rPr>
         <w:fldChar w:fldCharType="end"/>
       </w:r>
-      <w:bookmarkEnd w:id="0"/>
+      <w:bookmarkEnd w:id="1"/>
       <w:r>
         <w:rPr>
           <w:lang w:val="es-419"/>
@@ -511,7 +521,7 @@
     </w:p>
     <w:p>
       <w:pPr>
-        <w:pStyle w:val="Heading1"/>
+        <w:pStyle w:val="Ttulo1"/>
         <w:rPr>
           <w:b/>
           <w:bCs/>
@@ -531,7 +541,7 @@
     </w:p>
     <w:p>
       <w:pPr>
-        <w:pStyle w:val="Heading2"/>
+        <w:pStyle w:val="Ttulo2"/>
         <w:rPr>
           <w:b/>
           <w:bCs/>
@@ -555,12 +565,12 @@
         <w:tblLook w:val="04A0" w:firstRow="1" w:lastRow="0" w:firstColumn="1" w:lastColumn="0" w:noHBand="0" w:noVBand="1"/>
       </w:tblPr>
       <w:tblGrid>
-        <w:gridCol w:w="1901"/>
-        <w:gridCol w:w="2168"/>
-        <w:gridCol w:w="1462"/>
+        <w:gridCol w:w="1869"/>
+        <w:gridCol w:w="2129"/>
+        <w:gridCol w:w="1448"/>
+        <w:gridCol w:w="1306"/>
         <w:gridCol w:w="1313"/>
-        <w:gridCol w:w="1209"/>
-        <w:gridCol w:w="1307"/>
+        <w:gridCol w:w="1295"/>
       </w:tblGrid>
       <w:tr>
         <w:trPr>
@@ -1088,7 +1098,7 @@
                 <w:rFonts w:ascii="Dax-Regular" w:eastAsia="Times New Roman" w:hAnsi="Dax-Regular" w:cs="Calibri"/>
                 <w:color w:val="000000"/>
               </w:rPr>
-              <w:t>-</w:t>
+              <w:t>Indefinido</w:t>
             </w:r>
           </w:p>
         </w:tc>
@@ -1155,7 +1165,7 @@
                 <w:rFonts w:ascii="Dax-Regular" w:eastAsia="Times New Roman" w:hAnsi="Dax-Regular" w:cs="Calibri"/>
                 <w:color w:val="000000"/>
               </w:rPr>
-              <w:t>-</w:t>
+              <w:t>Indefinido</w:t>
             </w:r>
           </w:p>
         </w:tc>
@@ -1193,7 +1203,7 @@
     </w:tbl>
     <w:p>
       <w:pPr>
-        <w:pStyle w:val="Caption"/>
+        <w:pStyle w:val="Descripcin"/>
         <w:jc w:val="center"/>
         <w:rPr>
           <w:lang w:val="es-419"/>
@@ -1225,6 +1235,7 @@
       </w:r>
       <w:r>
         <w:rPr>
+          <w:noProof/>
           <w:lang w:val="es-419"/>
         </w:rPr>
         <w:t>2</w:t>
@@ -1248,12 +1259,12 @@
         <w:tblLook w:val="04A0" w:firstRow="1" w:lastRow="0" w:firstColumn="1" w:lastColumn="0" w:noHBand="0" w:noVBand="1"/>
       </w:tblPr>
       <w:tblGrid>
-        <w:gridCol w:w="1819"/>
-        <w:gridCol w:w="2217"/>
-        <w:gridCol w:w="1355"/>
-        <w:gridCol w:w="1296"/>
-        <w:gridCol w:w="1323"/>
-        <w:gridCol w:w="1350"/>
+        <w:gridCol w:w="1806"/>
+        <w:gridCol w:w="2200"/>
+        <w:gridCol w:w="1397"/>
+        <w:gridCol w:w="1292"/>
+        <w:gridCol w:w="1320"/>
+        <w:gridCol w:w="1345"/>
       </w:tblGrid>
       <w:tr>
         <w:trPr>
@@ -1705,7 +1716,14 @@
                 <w:rFonts w:ascii="Dax-Regular" w:eastAsia="Times New Roman" w:hAnsi="Dax-Regular" w:cs="Calibri"/>
                 <w:color w:val="000000"/>
               </w:rPr>
-              <w:t>1000</w:t>
+              <w:t>1</w:t>
+            </w:r>
+            <w:r>
+              <w:rPr>
+                <w:rFonts w:ascii="Dax-Regular" w:eastAsia="Times New Roman" w:hAnsi="Dax-Regular" w:cs="Calibri"/>
+                <w:color w:val="000000"/>
+              </w:rPr>
+              <w:t>71.875</w:t>
             </w:r>
           </w:p>
         </w:tc>
@@ -1823,7 +1841,7 @@
                 <w:rFonts w:ascii="Dax-Regular" w:eastAsia="Times New Roman" w:hAnsi="Dax-Regular" w:cs="Calibri"/>
                 <w:color w:val="000000"/>
               </w:rPr>
-              <w:t>-</w:t>
+              <w:t>Indefinido</w:t>
             </w:r>
           </w:p>
         </w:tc>
@@ -1883,7 +1901,7 @@
                 <w:rFonts w:ascii="Dax-Regular" w:eastAsia="Times New Roman" w:hAnsi="Dax-Regular" w:cs="Calibri"/>
                 <w:color w:val="000000"/>
               </w:rPr>
-              <w:t>-</w:t>
+              <w:t>Indefinido</w:t>
             </w:r>
           </w:p>
         </w:tc>
@@ -1921,7 +1939,7 @@
     </w:tbl>
     <w:p>
       <w:pPr>
-        <w:pStyle w:val="Caption"/>
+        <w:pStyle w:val="Descripcin"/>
         <w:ind w:left="360"/>
         <w:rPr>
           <w:lang w:val="es-419"/>
@@ -1953,6 +1971,7 @@
       </w:r>
       <w:r>
         <w:rPr>
+          <w:noProof/>
           <w:lang w:val="es-419"/>
         </w:rPr>
         <w:t>3</w:t>
@@ -1972,7 +1991,7 @@
     </w:p>
     <w:tbl>
       <w:tblPr>
-        <w:tblStyle w:val="GridTable2-Accent3"/>
+        <w:tblStyle w:val="Tablaconcuadrcula2-nfasis3"/>
         <w:tblW w:w="0" w:type="auto"/>
         <w:jc w:val="center"/>
         <w:tblLook w:val="04A0" w:firstRow="1" w:lastRow="0" w:firstColumn="1" w:lastColumn="0" w:noHBand="0" w:noVBand="1"/>
@@ -2265,13 +2284,6 @@
                 <w:lang w:val="es-419"/>
               </w:rPr>
             </w:pPr>
-            <w:r>
-              <w:rPr>
-                <w:rFonts w:ascii="Dax-Regular" w:hAnsi="Dax-Regular"/>
-                <w:lang w:val="es-419"/>
-              </w:rPr>
-              <w:t>X</w:t>
-            </w:r>
           </w:p>
         </w:tc>
         <w:tc>
@@ -2288,6 +2300,13 @@
                 <w:lang w:val="es-419"/>
               </w:rPr>
             </w:pPr>
+            <w:r>
+              <w:rPr>
+                <w:rFonts w:ascii="Dax-Regular" w:hAnsi="Dax-Regular"/>
+                <w:lang w:val="es-419"/>
+              </w:rPr>
+              <w:t>X</w:t>
+            </w:r>
           </w:p>
         </w:tc>
       </w:tr>
@@ -2367,7 +2386,7 @@
     </w:tbl>
     <w:p>
       <w:pPr>
-        <w:pStyle w:val="Caption"/>
+        <w:pStyle w:val="Descripcin"/>
         <w:jc w:val="center"/>
         <w:rPr>
           <w:rFonts w:ascii="Dax-Regular" w:hAnsi="Dax-Regular"/>
@@ -2400,6 +2419,7 @@
       </w:r>
       <w:r>
         <w:rPr>
+          <w:noProof/>
           <w:lang w:val="es-419"/>
         </w:rPr>
         <w:t>4</w:t>
@@ -2419,7 +2439,7 @@
     </w:p>
     <w:p>
       <w:pPr>
-        <w:pStyle w:val="Heading1"/>
+        <w:pStyle w:val="Ttulo1"/>
         <w:rPr>
           <w:b/>
           <w:bCs/>
@@ -2439,7 +2459,7 @@
     </w:p>
     <w:p>
       <w:pPr>
-        <w:pStyle w:val="Heading2"/>
+        <w:pStyle w:val="Ttulo2"/>
         <w:rPr>
           <w:b/>
           <w:bCs/>
@@ -2907,6 +2927,7 @@
                 <w:rFonts w:ascii="Dax-Regular" w:eastAsia="Times New Roman" w:hAnsi="Dax-Regular" w:cs="Calibri"/>
                 <w:color w:val="000000"/>
               </w:rPr>
+              <w:lastRenderedPageBreak/>
               <w:t>10.00%</w:t>
             </w:r>
           </w:p>
@@ -3066,7 +3087,7 @@
     </w:tbl>
     <w:p>
       <w:pPr>
-        <w:pStyle w:val="Caption"/>
+        <w:pStyle w:val="Descripcin"/>
         <w:jc w:val="center"/>
         <w:rPr>
           <w:lang w:val="es-419"/>
@@ -3076,7 +3097,6 @@
         <w:rPr>
           <w:lang w:val="es-419"/>
         </w:rPr>
-        <w:lastRenderedPageBreak/>
         <w:t xml:space="preserve">Tabla </w:t>
       </w:r>
       <w:r>
@@ -3099,9 +3119,10 @@
       </w:r>
       <w:r>
         <w:rPr>
-          <w:lang w:val="es-419"/>
-        </w:rPr>
-        <w:t>2</w:t>
+          <w:noProof/>
+          <w:lang w:val="es-419"/>
+        </w:rPr>
+        <w:t>5</w:t>
       </w:r>
       <w:r>
         <w:rPr>
@@ -3725,7 +3746,7 @@
     </w:tbl>
     <w:p>
       <w:pPr>
-        <w:pStyle w:val="Caption"/>
+        <w:pStyle w:val="Descripcin"/>
         <w:ind w:left="360"/>
         <w:rPr>
           <w:lang w:val="es-419"/>
@@ -3757,9 +3778,10 @@
       </w:r>
       <w:r>
         <w:rPr>
-          <w:lang w:val="es-419"/>
-        </w:rPr>
-        <w:t>3</w:t>
+          <w:noProof/>
+          <w:lang w:val="es-419"/>
+        </w:rPr>
+        <w:t>6</w:t>
       </w:r>
       <w:r>
         <w:rPr>
@@ -3776,7 +3798,7 @@
     </w:p>
     <w:tbl>
       <w:tblPr>
-        <w:tblStyle w:val="GridTable2-Accent3"/>
+        <w:tblStyle w:val="Tablaconcuadrcula2-nfasis3"/>
         <w:tblW w:w="0" w:type="auto"/>
         <w:jc w:val="center"/>
         <w:tblLook w:val="04A0" w:firstRow="1" w:lastRow="0" w:firstColumn="1" w:lastColumn="0" w:noHBand="0" w:noVBand="1"/>
@@ -4170,7 +4192,7 @@
     </w:tbl>
     <w:p>
       <w:pPr>
-        <w:pStyle w:val="Caption"/>
+        <w:pStyle w:val="Descripcin"/>
         <w:jc w:val="center"/>
         <w:rPr>
           <w:rFonts w:ascii="Dax-Regular" w:hAnsi="Dax-Regular"/>
@@ -4203,9 +4225,10 @@
       </w:r>
       <w:r>
         <w:rPr>
-          <w:lang w:val="es-419"/>
-        </w:rPr>
-        <w:t>4</w:t>
+          <w:noProof/>
+          <w:lang w:val="es-419"/>
+        </w:rPr>
+        <w:t>7</w:t>
       </w:r>
       <w:r>
         <w:rPr>
@@ -4222,7 +4245,7 @@
     </w:p>
     <w:p>
       <w:pPr>
-        <w:pStyle w:val="Heading1"/>
+        <w:pStyle w:val="Ttulo1"/>
         <w:rPr>
           <w:b/>
           <w:bCs/>
@@ -4242,7 +4265,7 @@
     </w:p>
     <w:p>
       <w:pPr>
-        <w:pStyle w:val="ListParagraph"/>
+        <w:pStyle w:val="Prrafodelista"/>
         <w:numPr>
           <w:ilvl w:val="0"/>
           <w:numId w:val="7"/>
@@ -4263,7 +4286,43 @@
     </w:p>
     <w:p>
       <w:pPr>
-        <w:pStyle w:val="ListParagraph"/>
+        <w:pStyle w:val="Prrafodelista"/>
+        <w:spacing w:after="0"/>
+        <w:ind w:left="360"/>
+        <w:jc w:val="both"/>
+        <w:rPr>
+          <w:lang w:val="es-419"/>
+        </w:rPr>
+      </w:pPr>
+      <w:r>
+        <w:rPr>
+          <w:rFonts w:ascii="Dax-Regular" w:hAnsi="Dax-Regular"/>
+          <w:b/>
+          <w:bCs/>
+          <w:lang w:val="es-419"/>
+        </w:rPr>
+        <w:t>R</w:t>
+      </w:r>
+      <w:r>
+        <w:rPr>
+          <w:rFonts w:ascii="Dax-Regular" w:hAnsi="Dax-Regular"/>
+          <w:b/>
+          <w:bCs/>
+          <w:lang w:val="es-419"/>
+        </w:rPr>
+        <w:t>/:</w:t>
+      </w:r>
+      <w:r>
+        <w:rPr>
+          <w:rFonts w:ascii="Dax-Regular" w:hAnsi="Dax-Regular"/>
+          <w:lang w:val="es-419"/>
+        </w:rPr>
+        <w:t xml:space="preserve"> Si</w:t>
+      </w:r>
+    </w:p>
+    <w:p>
+      <w:pPr>
+        <w:pStyle w:val="Prrafodelista"/>
         <w:numPr>
           <w:ilvl w:val="0"/>
           <w:numId w:val="7"/>
@@ -4284,7 +4343,34 @@
     </w:p>
     <w:p>
       <w:pPr>
-        <w:pStyle w:val="ListParagraph"/>
+        <w:pStyle w:val="Prrafodelista"/>
+        <w:spacing w:after="0"/>
+        <w:ind w:left="360"/>
+        <w:jc w:val="both"/>
+        <w:rPr>
+          <w:lang w:val="es-419"/>
+        </w:rPr>
+      </w:pPr>
+      <w:r>
+        <w:rPr>
+          <w:rFonts w:ascii="Dax-Regular" w:hAnsi="Dax-Regular"/>
+          <w:b/>
+          <w:bCs/>
+          <w:lang w:val="es-419"/>
+        </w:rPr>
+        <w:t>R/:</w:t>
+      </w:r>
+      <w:r>
+        <w:rPr>
+          <w:rFonts w:ascii="Dax-Regular" w:hAnsi="Dax-Regular"/>
+          <w:lang w:val="es-419"/>
+        </w:rPr>
+        <w:t xml:space="preserve"> Si</w:t>
+      </w:r>
+    </w:p>
+    <w:p>
+      <w:pPr>
+        <w:pStyle w:val="Prrafodelista"/>
         <w:numPr>
           <w:ilvl w:val="0"/>
           <w:numId w:val="7"/>
@@ -4312,7 +4398,76 @@
     </w:p>
     <w:p>
       <w:pPr>
-        <w:pStyle w:val="ListParagraph"/>
+        <w:pStyle w:val="Prrafodelista"/>
+        <w:spacing w:after="0"/>
+        <w:ind w:left="360"/>
+        <w:jc w:val="both"/>
+        <w:rPr>
+          <w:lang w:val="es-419"/>
+        </w:rPr>
+      </w:pPr>
+      <w:r>
+        <w:rPr>
+          <w:rFonts w:ascii="Dax-Regular" w:hAnsi="Dax-Regular"/>
+          <w:b/>
+          <w:bCs/>
+          <w:lang w:val="es-419"/>
+        </w:rPr>
+        <w:t>R/:</w:t>
+      </w:r>
+      <w:r>
+        <w:rPr>
+          <w:rFonts w:ascii="Dax-Regular" w:hAnsi="Dax-Regular"/>
+          <w:lang w:val="es-419"/>
+        </w:rPr>
+        <w:t xml:space="preserve"> </w:t>
+      </w:r>
+      <w:r>
+        <w:rPr>
+          <w:rFonts w:ascii="Dax-Regular" w:hAnsi="Dax-Regular"/>
+          <w:lang w:val="es-419"/>
+        </w:rPr>
+        <w:t xml:space="preserve">Esto se debe, posiblemente, a que la maquina 2 sea más rápida con los datos que la maquina 1 o que no </w:t>
+      </w:r>
+      <w:r>
+        <w:rPr>
+          <w:rFonts w:ascii="Dax-Regular" w:hAnsi="Dax-Regular"/>
+          <w:lang w:val="es-419"/>
+        </w:rPr>
+        <w:t>tenía</w:t>
+      </w:r>
+      <w:r>
+        <w:rPr>
+          <w:rFonts w:ascii="Dax-Regular" w:hAnsi="Dax-Regular"/>
+          <w:lang w:val="es-419"/>
+        </w:rPr>
+        <w:t xml:space="preserve"> tantos procesos necesarios en segundo plano</w:t>
+      </w:r>
+      <w:r>
+        <w:rPr>
+          <w:rFonts w:ascii="Dax-Regular" w:hAnsi="Dax-Regular"/>
+          <w:lang w:val="es-419"/>
+        </w:rPr>
+        <w:t xml:space="preserve">. También puede que haya alguna diferencia en como se tratan los datos y la velocidad de los algoritmos, ya que se trata de una maquina con Windows y otra con </w:t>
+      </w:r>
+      <w:r>
+        <w:rPr>
+          <w:rFonts w:ascii="Dax-Regular" w:hAnsi="Dax-Regular"/>
+          <w:lang w:val="es-419"/>
+        </w:rPr>
+        <w:t>MacOS</w:t>
+      </w:r>
+      <w:r>
+        <w:rPr>
+          <w:rFonts w:ascii="Dax-Regular" w:hAnsi="Dax-Regular"/>
+          <w:lang w:val="es-419"/>
+        </w:rPr>
+        <w:t>.</w:t>
+      </w:r>
+    </w:p>
+    <w:p>
+      <w:pPr>
+        <w:pStyle w:val="Prrafodelista"/>
         <w:numPr>
           <w:ilvl w:val="0"/>
           <w:numId w:val="7"/>
@@ -4333,7 +4488,219 @@
     </w:p>
     <w:p>
       <w:pPr>
-        <w:pStyle w:val="ListParagraph"/>
+        <w:pStyle w:val="Prrafodelista"/>
+        <w:spacing w:after="0"/>
+        <w:ind w:left="360"/>
+        <w:jc w:val="both"/>
+        <w:rPr>
+          <w:lang w:val="es-419"/>
+        </w:rPr>
+      </w:pPr>
+      <w:r>
+        <w:rPr>
+          <w:rFonts w:ascii="Dax-Regular" w:hAnsi="Dax-Regular"/>
+          <w:b/>
+          <w:bCs/>
+          <w:lang w:val="es-419"/>
+        </w:rPr>
+        <w:t>R/:</w:t>
+      </w:r>
+      <w:r>
+        <w:rPr>
+          <w:rFonts w:ascii="Dax-Regular" w:hAnsi="Dax-Regular"/>
+          <w:lang w:val="es-419"/>
+        </w:rPr>
+        <w:t xml:space="preserve"> </w:t>
+      </w:r>
+      <w:r>
+        <w:rPr>
+          <w:rFonts w:ascii="Dax-Regular" w:hAnsi="Dax-Regular"/>
+          <w:lang w:val="es-419"/>
+        </w:rPr>
+        <w:t xml:space="preserve">La mejor estructura de datos seria </w:t>
+      </w:r>
+      <w:proofErr w:type="spellStart"/>
+      <w:r>
+        <w:rPr>
+          <w:rFonts w:ascii="Dax-Regular" w:hAnsi="Dax-Regular"/>
+          <w:lang w:val="es-419"/>
+        </w:rPr>
+        <w:t>linked_list</w:t>
+      </w:r>
+      <w:proofErr w:type="spellEnd"/>
+      <w:r>
+        <w:rPr>
+          <w:rFonts w:ascii="Dax-Regular" w:hAnsi="Dax-Regular"/>
+          <w:lang w:val="es-419"/>
+        </w:rPr>
+        <w:t xml:space="preserve"> ya que, a pesar de que </w:t>
+      </w:r>
+      <w:r>
+        <w:rPr>
+          <w:rFonts w:ascii="Dax-Regular" w:hAnsi="Dax-Regular"/>
+          <w:lang w:val="es-419"/>
+        </w:rPr>
+        <w:t>Quick</w:t>
+      </w:r>
+      <w:r>
+        <w:rPr>
+          <w:rFonts w:ascii="Dax-Regular" w:hAnsi="Dax-Regular"/>
+          <w:lang w:val="es-419"/>
+        </w:rPr>
+        <w:t xml:space="preserve"> </w:t>
+      </w:r>
+      <w:proofErr w:type="spellStart"/>
+      <w:r>
+        <w:rPr>
+          <w:rFonts w:ascii="Dax-Regular" w:hAnsi="Dax-Regular"/>
+          <w:lang w:val="es-419"/>
+        </w:rPr>
+        <w:t>Sort</w:t>
+      </w:r>
+      <w:proofErr w:type="spellEnd"/>
+      <w:r>
+        <w:rPr>
+          <w:rFonts w:ascii="Dax-Regular" w:hAnsi="Dax-Regular"/>
+          <w:lang w:val="es-419"/>
+        </w:rPr>
+        <w:t xml:space="preserve"> pueda ser más rápida en </w:t>
+      </w:r>
+      <w:r>
+        <w:rPr>
+          <w:rFonts w:ascii="Dax-Regular" w:hAnsi="Dax-Regular"/>
+          <w:lang w:val="es-419"/>
+        </w:rPr>
+        <w:t xml:space="preserve">el </w:t>
+      </w:r>
+      <w:proofErr w:type="spellStart"/>
+      <w:r>
+        <w:rPr>
+          <w:rFonts w:ascii="Dax-Regular" w:hAnsi="Dax-Regular"/>
+          <w:lang w:val="es-419"/>
+        </w:rPr>
+        <w:t>Array_List</w:t>
+      </w:r>
+      <w:proofErr w:type="spellEnd"/>
+      <w:r>
+        <w:rPr>
+          <w:rFonts w:ascii="Dax-Regular" w:hAnsi="Dax-Regular"/>
+          <w:lang w:val="es-419"/>
+        </w:rPr>
+        <w:t xml:space="preserve"> de la maquina 1</w:t>
+      </w:r>
+      <w:r>
+        <w:rPr>
+          <w:rFonts w:ascii="Dax-Regular" w:hAnsi="Dax-Regular"/>
+          <w:lang w:val="es-419"/>
+        </w:rPr>
+        <w:t xml:space="preserve">, </w:t>
+      </w:r>
+      <w:r>
+        <w:rPr>
+          <w:rFonts w:ascii="Dax-Regular" w:hAnsi="Dax-Regular"/>
+          <w:lang w:val="es-419"/>
+        </w:rPr>
+        <w:t>e</w:t>
+      </w:r>
+      <w:r>
+        <w:rPr>
+          <w:rFonts w:ascii="Dax-Regular" w:hAnsi="Dax-Regular"/>
+          <w:lang w:val="es-419"/>
+        </w:rPr>
+        <w:t xml:space="preserve">l resto de </w:t>
+      </w:r>
+      <w:r>
+        <w:rPr>
+          <w:rFonts w:ascii="Dax-Regular" w:hAnsi="Dax-Regular"/>
+          <w:lang w:val="es-419"/>
+        </w:rPr>
+        <w:t>los algoritmos</w:t>
+      </w:r>
+      <w:r>
+        <w:rPr>
+          <w:rFonts w:ascii="Dax-Regular" w:hAnsi="Dax-Regular"/>
+          <w:lang w:val="es-419"/>
+        </w:rPr>
+        <w:t xml:space="preserve"> funci</w:t>
+      </w:r>
+      <w:r>
+        <w:rPr>
+          <w:rFonts w:ascii="Dax-Regular" w:hAnsi="Dax-Regular"/>
+          <w:lang w:val="es-419"/>
+        </w:rPr>
+        <w:t>o</w:t>
+      </w:r>
+      <w:r>
+        <w:rPr>
+          <w:rFonts w:ascii="Dax-Regular" w:hAnsi="Dax-Regular"/>
+          <w:lang w:val="es-419"/>
+        </w:rPr>
+        <w:t xml:space="preserve">nan mejor con el </w:t>
+      </w:r>
+      <w:r>
+        <w:rPr>
+          <w:rFonts w:ascii="Dax-Regular" w:hAnsi="Dax-Regular"/>
+          <w:lang w:val="es-419"/>
+        </w:rPr>
+        <w:t>Array-</w:t>
+      </w:r>
+      <w:proofErr w:type="spellStart"/>
+      <w:r>
+        <w:rPr>
+          <w:rFonts w:ascii="Dax-Regular" w:hAnsi="Dax-Regular"/>
+          <w:lang w:val="es-419"/>
+        </w:rPr>
+        <w:t>List</w:t>
+      </w:r>
+      <w:proofErr w:type="spellEnd"/>
+      <w:r>
+        <w:rPr>
+          <w:rFonts w:ascii="Dax-Regular" w:hAnsi="Dax-Regular"/>
+          <w:lang w:val="es-419"/>
+        </w:rPr>
+        <w:t xml:space="preserve"> tanto para el resto de </w:t>
+      </w:r>
+      <w:r>
+        <w:rPr>
+          <w:rFonts w:ascii="Dax-Regular" w:hAnsi="Dax-Regular"/>
+          <w:lang w:val="es-419"/>
+        </w:rPr>
+        <w:t>los algoritmos</w:t>
+      </w:r>
+      <w:r>
+        <w:rPr>
+          <w:rFonts w:ascii="Dax-Regular" w:hAnsi="Dax-Regular"/>
+          <w:lang w:val="es-419"/>
+        </w:rPr>
+        <w:t xml:space="preserve"> en la maquina 1 como para todos los algoritmos (incluido </w:t>
+      </w:r>
+      <w:r>
+        <w:rPr>
+          <w:rFonts w:ascii="Dax-Regular" w:hAnsi="Dax-Regular"/>
+          <w:lang w:val="es-419"/>
+        </w:rPr>
+        <w:t xml:space="preserve">Quick </w:t>
+      </w:r>
+      <w:proofErr w:type="spellStart"/>
+      <w:r>
+        <w:rPr>
+          <w:rFonts w:ascii="Dax-Regular" w:hAnsi="Dax-Regular"/>
+          <w:lang w:val="es-419"/>
+        </w:rPr>
+        <w:t>Sort</w:t>
+      </w:r>
+      <w:proofErr w:type="spellEnd"/>
+      <w:r>
+        <w:rPr>
+          <w:rFonts w:ascii="Dax-Regular" w:hAnsi="Dax-Regular"/>
+          <w:lang w:val="es-419"/>
+        </w:rPr>
+        <w:t>) en la maquina 2</w:t>
+      </w:r>
+    </w:p>
+    <w:p>
+      <w:pPr>
+        <w:pStyle w:val="Prrafodelista"/>
         <w:numPr>
           <w:ilvl w:val="0"/>
           <w:numId w:val="7"/>
@@ -4407,6 +4774,147 @@
         </w:rPr>
         <w:t>.</w:t>
       </w:r>
+    </w:p>
+    <w:p>
+      <w:pPr>
+        <w:spacing w:after="0"/>
+        <w:ind w:firstLine="360"/>
+        <w:jc w:val="both"/>
+        <w:rPr>
+          <w:rFonts w:ascii="Dax-Regular" w:hAnsi="Dax-Regular"/>
+          <w:lang w:val="es-419"/>
+        </w:rPr>
+      </w:pPr>
+      <w:r>
+        <w:rPr>
+          <w:rFonts w:ascii="Dax-Regular" w:hAnsi="Dax-Regular"/>
+          <w:b/>
+          <w:bCs/>
+          <w:lang w:val="es-419"/>
+        </w:rPr>
+        <w:t>R</w:t>
+      </w:r>
+      <w:r>
+        <w:rPr>
+          <w:rFonts w:ascii="Dax-Regular" w:hAnsi="Dax-Regular"/>
+          <w:b/>
+          <w:bCs/>
+          <w:lang w:val="es-419"/>
+        </w:rPr>
+        <w:t>/:</w:t>
+      </w:r>
+      <w:r>
+        <w:rPr>
+          <w:rFonts w:ascii="Dax-Regular" w:hAnsi="Dax-Regular"/>
+          <w:lang w:val="es-419"/>
+        </w:rPr>
+        <w:t xml:space="preserve"> </w:t>
+      </w:r>
+      <w:r>
+        <w:rPr>
+          <w:rFonts w:ascii="Dax-Regular" w:hAnsi="Dax-Regular"/>
+          <w:lang w:val="es-419"/>
+        </w:rPr>
+        <w:t>Consideramos que seria así</w:t>
+      </w:r>
+      <w:r>
+        <w:rPr>
+          <w:rFonts w:ascii="Dax-Regular" w:hAnsi="Dax-Regular"/>
+          <w:lang w:val="es-419"/>
+        </w:rPr>
+        <w:t>, donde el primero es el mejor y el cuarto es el peor</w:t>
+      </w:r>
+      <w:r>
+        <w:rPr>
+          <w:rFonts w:ascii="Dax-Regular" w:hAnsi="Dax-Regular"/>
+          <w:lang w:val="es-419"/>
+        </w:rPr>
+        <w:t>:</w:t>
+      </w:r>
+    </w:p>
+    <w:p>
+      <w:pPr>
+        <w:pStyle w:val="Prrafodelista"/>
+        <w:numPr>
+          <w:ilvl w:val="0"/>
+          <w:numId w:val="11"/>
+        </w:numPr>
+        <w:spacing w:after="0"/>
+        <w:jc w:val="both"/>
+        <w:rPr>
+          <w:lang w:val="es-419"/>
+        </w:rPr>
+      </w:pPr>
+      <w:proofErr w:type="spellStart"/>
+      <w:r>
+        <w:rPr>
+          <w:lang w:val="es-419"/>
+        </w:rPr>
+        <w:t>Merge</w:t>
+      </w:r>
+      <w:proofErr w:type="spellEnd"/>
+    </w:p>
+    <w:p>
+      <w:pPr>
+        <w:pStyle w:val="Prrafodelista"/>
+        <w:numPr>
+          <w:ilvl w:val="0"/>
+          <w:numId w:val="11"/>
+        </w:numPr>
+        <w:spacing w:after="0"/>
+        <w:jc w:val="both"/>
+        <w:rPr>
+          <w:lang w:val="es-419"/>
+        </w:rPr>
+      </w:pPr>
+      <w:r>
+        <w:rPr>
+          <w:lang w:val="es-419"/>
+        </w:rPr>
+        <w:t>Shell</w:t>
+      </w:r>
+    </w:p>
+    <w:p>
+      <w:pPr>
+        <w:pStyle w:val="Prrafodelista"/>
+        <w:numPr>
+          <w:ilvl w:val="0"/>
+          <w:numId w:val="11"/>
+        </w:numPr>
+        <w:spacing w:after="0"/>
+        <w:jc w:val="both"/>
+        <w:rPr>
+          <w:lang w:val="es-419"/>
+        </w:rPr>
+      </w:pPr>
+      <w:r>
+        <w:rPr>
+          <w:lang w:val="es-419"/>
+        </w:rPr>
+        <w:t xml:space="preserve">Quick </w:t>
+      </w:r>
+    </w:p>
+    <w:p>
+      <w:pPr>
+        <w:pStyle w:val="Prrafodelista"/>
+        <w:numPr>
+          <w:ilvl w:val="0"/>
+          <w:numId w:val="11"/>
+        </w:numPr>
+        <w:spacing w:after="0"/>
+        <w:jc w:val="both"/>
+        <w:rPr>
+          <w:lang w:val="es-419"/>
+        </w:rPr>
+      </w:pPr>
+      <w:proofErr w:type="spellStart"/>
+      <w:r>
+        <w:rPr>
+          <w:lang w:val="es-419"/>
+        </w:rPr>
+        <w:t>Insertion</w:t>
+      </w:r>
+      <w:proofErr w:type="spellEnd"/>
     </w:p>
     <w:p>
       <w:pPr>
@@ -4443,7 +4951,7 @@
 </file>
 
 <file path=word/numbering.xml><?xml version="1.0" encoding="utf-8"?>
-<w:numbering xmlns:wpc="http://schemas.microsoft.com/office/word/2010/wordprocessingCanvas" xmlns:cx="http://schemas.microsoft.com/office/drawing/2014/chartex" xmlns:cx1="http://schemas.microsoft.com/office/drawing/2015/9/8/chartex" xmlns:cx2="http://schemas.microsoft.com/office/drawing/2015/10/21/chartex" xmlns:cx3="http://schemas.microsoft.com/office/drawing/2016/5/9/chartex" xmlns:cx4="http://schemas.microsoft.com/office/drawing/2016/5/10/chartex" xmlns:cx5="http://schemas.microsoft.com/office/drawing/2016/5/11/chartex" xmlns:cx6="http://schemas.microsoft.com/office/drawing/2016/5/12/chartex" xmlns:cx7="http://schemas.microsoft.com/office/drawing/2016/5/13/chartex" xmlns:cx8="http://schemas.microsoft.com/office/drawing/2016/5/14/chartex" xmlns:mc="http://schemas.openxmlformats.org/markup-compatibility/2006" xmlns:aink="http://schemas.microsoft.com/office/drawing/2016/ink" xmlns:am3d="http://schemas.microsoft.com/office/drawing/2017/model3d" xmlns:o="urn:schemas-microsoft-com:office:office" xmlns:r="http://schemas.openxmlformats.org/officeDocument/2006/relationships" xmlns:m="http://schemas.openxmlformats.org/officeDocument/2006/math" xmlns:v="urn:schemas-microsoft-com:vml" xmlns:wp14="http://schemas.microsoft.com/office/word/2010/wordprocessingDrawing" xmlns:wp="http://schemas.openxmlformats.org/drawingml/2006/wordprocessingDrawing" xmlns:w10="urn:schemas-microsoft-com:office:word" xmlns:w="http://schemas.openxmlformats.org/wordprocessingml/2006/main" xmlns:w14="http://schemas.microsoft.com/office/word/2010/wordml" xmlns:w15="http://schemas.microsoft.com/office/word/2012/wordml" xmlns:w16cex="http://schemas.microsoft.com/office/word/2018/wordml/cex" xmlns:w16cid="http://schemas.microsoft.com/office/word/2016/wordml/cid" xmlns:w16="http://schemas.microsoft.com/office/word/2018/wordml" xmlns:w16sdtdh="http://schemas.microsoft.com/office/word/2020/wordml/sdtdatahash" xmlns:w16se="http://schemas.microsoft.com/office/word/2015/wordml/symex" xmlns:wpg="http://schemas.microsoft.com/office/word/2010/wordprocessingGroup" xmlns:wpi="http://schemas.microsoft.com/office/word/2010/wordprocessingInk" xmlns:wne="http://schemas.microsoft.com/office/word/2006/wordml" xmlns:wps="http://schemas.microsoft.com/office/word/2010/wordprocessingShape" mc:Ignorable="w14 w15 w16se w16cid w16 w16cex w16sdtdh wp14">
+<w:numbering xmlns:wpc="http://schemas.microsoft.com/office/word/2010/wordprocessingCanvas" xmlns:cx="http://schemas.microsoft.com/office/drawing/2014/chartex" xmlns:cx1="http://schemas.microsoft.com/office/drawing/2015/9/8/chartex" xmlns:cx2="http://schemas.microsoft.com/office/drawing/2015/10/21/chartex" xmlns:cx3="http://schemas.microsoft.com/office/drawing/2016/5/9/chartex" xmlns:cx4="http://schemas.microsoft.com/office/drawing/2016/5/10/chartex" xmlns:cx5="http://schemas.microsoft.com/office/drawing/2016/5/11/chartex" xmlns:cx6="http://schemas.microsoft.com/office/drawing/2016/5/12/chartex" xmlns:cx7="http://schemas.microsoft.com/office/drawing/2016/5/13/chartex" xmlns:cx8="http://schemas.microsoft.com/office/drawing/2016/5/14/chartex" xmlns:mc="http://schemas.openxmlformats.org/markup-compatibility/2006" xmlns:aink="http://schemas.microsoft.com/office/drawing/2016/ink" xmlns:am3d="http://schemas.microsoft.com/office/drawing/2017/model3d" xmlns:o="urn:schemas-microsoft-com:office:office" xmlns:r="http://schemas.openxmlformats.org/officeDocument/2006/relationships" xmlns:m="http://schemas.openxmlformats.org/officeDocument/2006/math" xmlns:v="urn:schemas-microsoft-com:vml" xmlns:wp14="http://schemas.microsoft.com/office/word/2010/wordprocessingDrawing" xmlns:wp="http://schemas.openxmlformats.org/drawingml/2006/wordprocessingDrawing" xmlns:w10="urn:schemas-microsoft-com:office:word" xmlns:w="http://schemas.openxmlformats.org/wordprocessingml/2006/main" xmlns:w14="http://schemas.microsoft.com/office/word/2010/wordml" xmlns:w15="http://schemas.microsoft.com/office/word/2012/wordml" xmlns:w16cid="http://schemas.microsoft.com/office/word/2016/wordml/cid" xmlns:w16se="http://schemas.microsoft.com/office/word/2015/wordml/symex" xmlns:wpg="http://schemas.microsoft.com/office/word/2010/wordprocessingGroup" xmlns:wpi="http://schemas.microsoft.com/office/word/2010/wordprocessingInk" xmlns:wne="http://schemas.microsoft.com/office/word/2006/wordml" xmlns:wps="http://schemas.microsoft.com/office/word/2010/wordprocessingShape" mc:Ignorable="w14 w15 w16se w16cid wp14">
   <w:abstractNum w:abstractNumId="0" w15:restartNumberingAfterBreak="0">
     <w:nsid w:val="04A55406"/>
     <w:multiLevelType w:val="hybridMultilevel"/>
@@ -4920,6 +5428,121 @@
     </w:lvl>
   </w:abstractNum>
   <w:abstractNum w:abstractNumId="5" w15:restartNumberingAfterBreak="0">
+    <w:nsid w:val="403D220F"/>
+    <w:multiLevelType w:val="hybridMultilevel"/>
+    <w:tmpl w:val="58E49AEE"/>
+    <w:lvl w:ilvl="0" w:tplc="1E02BBD8">
+      <w:start w:val="1"/>
+      <w:numFmt w:val="decimal"/>
+      <w:lvlText w:val="%1."/>
+      <w:lvlJc w:val="left"/>
+      <w:pPr>
+        <w:ind w:left="1069" w:hanging="360"/>
+      </w:pPr>
+      <w:rPr>
+        <w:rFonts w:hint="default"/>
+        <w:b/>
+        <w:bCs/>
+      </w:rPr>
+    </w:lvl>
+    <w:lvl w:ilvl="1" w:tplc="240A0003" w:tentative="1">
+      <w:start w:val="1"/>
+      <w:numFmt w:val="bullet"/>
+      <w:lvlText w:val="o"/>
+      <w:lvlJc w:val="left"/>
+      <w:pPr>
+        <w:ind w:left="1800" w:hanging="360"/>
+      </w:pPr>
+      <w:rPr>
+        <w:rFonts w:ascii="Courier New" w:hAnsi="Courier New" w:cs="Courier New" w:hint="default"/>
+      </w:rPr>
+    </w:lvl>
+    <w:lvl w:ilvl="2" w:tplc="240A0005" w:tentative="1">
+      <w:start w:val="1"/>
+      <w:numFmt w:val="bullet"/>
+      <w:lvlText w:val=""/>
+      <w:lvlJc w:val="left"/>
+      <w:pPr>
+        <w:ind w:left="2520" w:hanging="360"/>
+      </w:pPr>
+      <w:rPr>
+        <w:rFonts w:ascii="Wingdings" w:hAnsi="Wingdings" w:hint="default"/>
+      </w:rPr>
+    </w:lvl>
+    <w:lvl w:ilvl="3" w:tplc="240A0001" w:tentative="1">
+      <w:start w:val="1"/>
+      <w:numFmt w:val="bullet"/>
+      <w:lvlText w:val=""/>
+      <w:lvlJc w:val="left"/>
+      <w:pPr>
+        <w:ind w:left="3240" w:hanging="360"/>
+      </w:pPr>
+      <w:rPr>
+        <w:rFonts w:ascii="Symbol" w:hAnsi="Symbol" w:hint="default"/>
+      </w:rPr>
+    </w:lvl>
+    <w:lvl w:ilvl="4" w:tplc="240A0003" w:tentative="1">
+      <w:start w:val="1"/>
+      <w:numFmt w:val="bullet"/>
+      <w:lvlText w:val="o"/>
+      <w:lvlJc w:val="left"/>
+      <w:pPr>
+        <w:ind w:left="3960" w:hanging="360"/>
+      </w:pPr>
+      <w:rPr>
+        <w:rFonts w:ascii="Courier New" w:hAnsi="Courier New" w:cs="Courier New" w:hint="default"/>
+      </w:rPr>
+    </w:lvl>
+    <w:lvl w:ilvl="5" w:tplc="240A0005" w:tentative="1">
+      <w:start w:val="1"/>
+      <w:numFmt w:val="bullet"/>
+      <w:lvlText w:val=""/>
+      <w:lvlJc w:val="left"/>
+      <w:pPr>
+        <w:ind w:left="4680" w:hanging="360"/>
+      </w:pPr>
+      <w:rPr>
+        <w:rFonts w:ascii="Wingdings" w:hAnsi="Wingdings" w:hint="default"/>
+      </w:rPr>
+    </w:lvl>
+    <w:lvl w:ilvl="6" w:tplc="240A0001" w:tentative="1">
+      <w:start w:val="1"/>
+      <w:numFmt w:val="bullet"/>
+      <w:lvlText w:val=""/>
+      <w:lvlJc w:val="left"/>
+      <w:pPr>
+        <w:ind w:left="5400" w:hanging="360"/>
+      </w:pPr>
+      <w:rPr>
+        <w:rFonts w:ascii="Symbol" w:hAnsi="Symbol" w:hint="default"/>
+      </w:rPr>
+    </w:lvl>
+    <w:lvl w:ilvl="7" w:tplc="240A0003" w:tentative="1">
+      <w:start w:val="1"/>
+      <w:numFmt w:val="bullet"/>
+      <w:lvlText w:val="o"/>
+      <w:lvlJc w:val="left"/>
+      <w:pPr>
+        <w:ind w:left="6120" w:hanging="360"/>
+      </w:pPr>
+      <w:rPr>
+        <w:rFonts w:ascii="Courier New" w:hAnsi="Courier New" w:cs="Courier New" w:hint="default"/>
+      </w:rPr>
+    </w:lvl>
+    <w:lvl w:ilvl="8" w:tplc="240A0005" w:tentative="1">
+      <w:start w:val="1"/>
+      <w:numFmt w:val="bullet"/>
+      <w:lvlText w:val=""/>
+      <w:lvlJc w:val="left"/>
+      <w:pPr>
+        <w:ind w:left="6840" w:hanging="360"/>
+      </w:pPr>
+      <w:rPr>
+        <w:rFonts w:ascii="Wingdings" w:hAnsi="Wingdings" w:hint="default"/>
+      </w:rPr>
+    </w:lvl>
+  </w:abstractNum>
+  <w:abstractNum w:abstractNumId="6" w15:restartNumberingAfterBreak="0">
     <w:nsid w:val="446D4DDB"/>
     <w:multiLevelType w:val="multilevel"/>
     <w:tmpl w:val="0409001D"/>
@@ -5032,7 +5655,7 @@
       </w:rPr>
     </w:lvl>
   </w:abstractNum>
-  <w:abstractNum w:abstractNumId="6" w15:restartNumberingAfterBreak="0">
+  <w:abstractNum w:abstractNumId="7" w15:restartNumberingAfterBreak="0">
     <w:nsid w:val="48077949"/>
     <w:multiLevelType w:val="hybridMultilevel"/>
     <w:tmpl w:val="230E49A2"/>
@@ -5121,7 +5744,7 @@
       </w:pPr>
     </w:lvl>
   </w:abstractNum>
-  <w:abstractNum w:abstractNumId="7" w15:restartNumberingAfterBreak="0">
+  <w:abstractNum w:abstractNumId="8" w15:restartNumberingAfterBreak="0">
     <w:nsid w:val="54BB6325"/>
     <w:multiLevelType w:val="hybridMultilevel"/>
     <w:tmpl w:val="BA3CFEEE"/>
@@ -5213,7 +5836,7 @@
       </w:pPr>
     </w:lvl>
   </w:abstractNum>
-  <w:abstractNum w:abstractNumId="8" w15:restartNumberingAfterBreak="0">
+  <w:abstractNum w:abstractNumId="9" w15:restartNumberingAfterBreak="0">
     <w:nsid w:val="5B290FCB"/>
     <w:multiLevelType w:val="hybridMultilevel"/>
     <w:tmpl w:val="230E49A2"/>
@@ -5302,7 +5925,7 @@
       </w:pPr>
     </w:lvl>
   </w:abstractNum>
-  <w:abstractNum w:abstractNumId="9" w15:restartNumberingAfterBreak="0">
+  <w:abstractNum w:abstractNumId="10" w15:restartNumberingAfterBreak="0">
     <w:nsid w:val="62CC7790"/>
     <w:multiLevelType w:val="hybridMultilevel"/>
     <w:tmpl w:val="324E3F1A"/>
@@ -5389,13 +6012,13 @@
     </w:lvl>
   </w:abstractNum>
   <w:num w:numId="1">
-    <w:abstractNumId w:val="5"/>
+    <w:abstractNumId w:val="6"/>
   </w:num>
   <w:num w:numId="2">
-    <w:abstractNumId w:val="6"/>
+    <w:abstractNumId w:val="7"/>
   </w:num>
   <w:num w:numId="3">
-    <w:abstractNumId w:val="8"/>
+    <w:abstractNumId w:val="9"/>
   </w:num>
   <w:num w:numId="4">
     <w:abstractNumId w:val="3"/>
@@ -5410,19 +6033,22 @@
     <w:abstractNumId w:val="1"/>
   </w:num>
   <w:num w:numId="8">
-    <w:abstractNumId w:val="9"/>
+    <w:abstractNumId w:val="10"/>
   </w:num>
   <w:num w:numId="9">
     <w:abstractNumId w:val="2"/>
   </w:num>
   <w:num w:numId="10">
-    <w:abstractNumId w:val="7"/>
+    <w:abstractNumId w:val="8"/>
+  </w:num>
+  <w:num w:numId="11">
+    <w:abstractNumId w:val="5"/>
   </w:num>
 </w:numbering>
 </file>
 
 <file path=word/styles.xml><?xml version="1.0" encoding="utf-8"?>
-<w:styles xmlns:mc="http://schemas.openxmlformats.org/markup-compatibility/2006" xmlns:r="http://schemas.openxmlformats.org/officeDocument/2006/relationships" xmlns:w="http://schemas.openxmlformats.org/wordprocessingml/2006/main" xmlns:w14="http://schemas.microsoft.com/office/word/2010/wordml" xmlns:w15="http://schemas.microsoft.com/office/word/2012/wordml" xmlns:w16cex="http://schemas.microsoft.com/office/word/2018/wordml/cex" xmlns:w16cid="http://schemas.microsoft.com/office/word/2016/wordml/cid" xmlns:w16="http://schemas.microsoft.com/office/word/2018/wordml" xmlns:w16sdtdh="http://schemas.microsoft.com/office/word/2020/wordml/sdtdatahash" xmlns:w16se="http://schemas.microsoft.com/office/word/2015/wordml/symex" mc:Ignorable="w14 w15 w16se w16cid w16 w16cex w16sdtdh">
+<w:styles xmlns:mc="http://schemas.openxmlformats.org/markup-compatibility/2006" xmlns:r="http://schemas.openxmlformats.org/officeDocument/2006/relationships" xmlns:w="http://schemas.openxmlformats.org/wordprocessingml/2006/main" xmlns:w14="http://schemas.microsoft.com/office/word/2010/wordml" xmlns:w15="http://schemas.microsoft.com/office/word/2012/wordml" xmlns:w16cid="http://schemas.microsoft.com/office/word/2016/wordml/cid" xmlns:w16se="http://schemas.microsoft.com/office/word/2015/wordml/symex" mc:Ignorable="w14 w15 w16se w16cid">
   <w:docDefaults>
     <w:rPrDefault>
       <w:rPr>
@@ -5824,11 +6450,11 @@
       <w:noProof/>
     </w:rPr>
   </w:style>
-  <w:style w:type="paragraph" w:styleId="Heading1">
+  <w:style w:type="paragraph" w:styleId="Ttulo1">
     <w:name w:val="heading 1"/>
     <w:basedOn w:val="Normal"/>
     <w:next w:val="Normal"/>
-    <w:link w:val="Heading1Char"/>
+    <w:link w:val="Ttulo1Car"/>
     <w:uiPriority w:val="9"/>
     <w:qFormat/>
     <w:rsid w:val="001826C9"/>
@@ -5845,11 +6471,11 @@
       <w:szCs w:val="32"/>
     </w:rPr>
   </w:style>
-  <w:style w:type="paragraph" w:styleId="Heading2">
+  <w:style w:type="paragraph" w:styleId="Ttulo2">
     <w:name w:val="heading 2"/>
     <w:basedOn w:val="Normal"/>
     <w:next w:val="Normal"/>
-    <w:link w:val="Heading2Char"/>
+    <w:link w:val="Ttulo2Car"/>
     <w:uiPriority w:val="9"/>
     <w:unhideWhenUsed/>
     <w:qFormat/>
@@ -5867,13 +6493,13 @@
       <w:szCs w:val="26"/>
     </w:rPr>
   </w:style>
-  <w:style w:type="character" w:default="1" w:styleId="DefaultParagraphFont">
+  <w:style w:type="character" w:default="1" w:styleId="Fuentedeprrafopredeter">
     <w:name w:val="Default Paragraph Font"/>
     <w:uiPriority w:val="1"/>
     <w:semiHidden/>
     <w:unhideWhenUsed/>
   </w:style>
-  <w:style w:type="table" w:default="1" w:styleId="TableNormal">
+  <w:style w:type="table" w:default="1" w:styleId="Tablanormal">
     <w:name w:val="Normal Table"/>
     <w:uiPriority w:val="99"/>
     <w:semiHidden/>
@@ -5888,17 +6514,17 @@
       </w:tblCellMar>
     </w:tblPr>
   </w:style>
-  <w:style w:type="numbering" w:default="1" w:styleId="NoList">
+  <w:style w:type="numbering" w:default="1" w:styleId="Sinlista">
     <w:name w:val="No List"/>
     <w:uiPriority w:val="99"/>
     <w:semiHidden/>
     <w:unhideWhenUsed/>
   </w:style>
-  <w:style w:type="paragraph" w:styleId="Title">
+  <w:style w:type="paragraph" w:styleId="Ttulo">
     <w:name w:val="Title"/>
     <w:basedOn w:val="Normal"/>
     <w:next w:val="Normal"/>
-    <w:link w:val="TitleChar"/>
+    <w:link w:val="TtuloCar"/>
     <w:uiPriority w:val="10"/>
     <w:qFormat/>
     <w:rsid w:val="00BA3B38"/>
@@ -5914,10 +6540,10 @@
       <w:szCs w:val="56"/>
     </w:rPr>
   </w:style>
-  <w:style w:type="character" w:customStyle="1" w:styleId="TitleChar">
-    <w:name w:val="Title Char"/>
-    <w:basedOn w:val="DefaultParagraphFont"/>
-    <w:link w:val="Title"/>
+  <w:style w:type="character" w:customStyle="1" w:styleId="TtuloCar">
+    <w:name w:val="Título Car"/>
+    <w:basedOn w:val="Fuentedeprrafopredeter"/>
+    <w:link w:val="Ttulo"/>
     <w:uiPriority w:val="10"/>
     <w:rsid w:val="00BA3B38"/>
     <w:rPr>
@@ -5929,7 +6555,7 @@
       <w:szCs w:val="56"/>
     </w:rPr>
   </w:style>
-  <w:style w:type="paragraph" w:styleId="ListParagraph">
+  <w:style w:type="paragraph" w:styleId="Prrafodelista">
     <w:name w:val="List Paragraph"/>
     <w:basedOn w:val="Normal"/>
     <w:uiPriority w:val="34"/>
@@ -5943,7 +6569,7 @@
       <w:noProof w:val="0"/>
     </w:rPr>
   </w:style>
-  <w:style w:type="paragraph" w:styleId="Caption">
+  <w:style w:type="paragraph" w:styleId="Descripcin">
     <w:name w:val="caption"/>
     <w:basedOn w:val="Normal"/>
     <w:next w:val="Normal"/>
@@ -5963,9 +6589,9 @@
       <w:szCs w:val="18"/>
     </w:rPr>
   </w:style>
-  <w:style w:type="table" w:styleId="GridTable2">
+  <w:style w:type="table" w:styleId="Tabladecuadrcula2">
     <w:name w:val="Grid Table 2"/>
-    <w:basedOn w:val="TableNormal"/>
+    <w:basedOn w:val="Tablanormal"/>
     <w:uiPriority w:val="47"/>
     <w:rsid w:val="005C50D1"/>
     <w:pPr>
@@ -6038,9 +6664,9 @@
       </w:tcPr>
     </w:tblStylePr>
   </w:style>
-  <w:style w:type="table" w:styleId="GridTable2-Accent3">
+  <w:style w:type="table" w:styleId="Tablaconcuadrcula2-nfasis3">
     <w:name w:val="Grid Table 2 Accent 3"/>
-    <w:basedOn w:val="TableNormal"/>
+    <w:basedOn w:val="Tablanormal"/>
     <w:uiPriority w:val="47"/>
     <w:rsid w:val="00392066"/>
     <w:pPr>
@@ -6113,10 +6739,10 @@
       </w:tcPr>
     </w:tblStylePr>
   </w:style>
-  <w:style w:type="character" w:customStyle="1" w:styleId="Heading1Char">
-    <w:name w:val="Heading 1 Char"/>
-    <w:basedOn w:val="DefaultParagraphFont"/>
-    <w:link w:val="Heading1"/>
+  <w:style w:type="character" w:customStyle="1" w:styleId="Ttulo1Car">
+    <w:name w:val="Título 1 Car"/>
+    <w:basedOn w:val="Fuentedeprrafopredeter"/>
+    <w:link w:val="Ttulo1"/>
     <w:uiPriority w:val="9"/>
     <w:rsid w:val="001826C9"/>
     <w:rPr>
@@ -6127,10 +6753,10 @@
       <w:szCs w:val="32"/>
     </w:rPr>
   </w:style>
-  <w:style w:type="character" w:customStyle="1" w:styleId="Heading2Char">
-    <w:name w:val="Heading 2 Char"/>
-    <w:basedOn w:val="DefaultParagraphFont"/>
-    <w:link w:val="Heading2"/>
+  <w:style w:type="character" w:customStyle="1" w:styleId="Ttulo2Car">
+    <w:name w:val="Título 2 Car"/>
+    <w:basedOn w:val="Fuentedeprrafopredeter"/>
+    <w:link w:val="Ttulo2"/>
     <w:uiPriority w:val="9"/>
     <w:rsid w:val="001826C9"/>
     <w:rPr>
@@ -6440,124 +7066,6 @@
 </file>
 
 <file path=customXml/item1.xml><?xml version="1.0" encoding="utf-8"?>
-<p:properties xmlns:p="http://schemas.microsoft.com/office/2006/metadata/properties" xmlns:xsi="http://www.w3.org/2001/XMLSchema-instance" xmlns:pc="http://schemas.microsoft.com/office/infopath/2007/PartnerControls">
-  <documentManagement>
-    <SharedWithUsers xmlns="703c7a77-a358-445e-90ce-00534654da74">
-      <UserInfo>
-        <DisplayName>Carlos Andres Lozano Garzon</DisplayName>
-        <AccountId>13</AccountId>
-        <AccountType/>
-      </UserInfo>
-      <UserInfo>
-        <DisplayName>Dario Ernesto Correal Torres</DisplayName>
-        <AccountId>15</AccountId>
-        <AccountType/>
-      </UserInfo>
-      <UserInfo>
-        <DisplayName>Mario  Fernando De la rosa Rosero</DisplayName>
-        <AccountId>16</AccountId>
-        <AccountType/>
-      </UserInfo>
-      <UserInfo>
-        <DisplayName>Christian Camilo Aparicio Baquen</DisplayName>
-        <AccountId>50</AccountId>
-        <AccountType/>
-      </UserInfo>
-      <UserInfo>
-        <DisplayName>Arturo Henao Chaparro</DisplayName>
-        <AccountId>48</AccountId>
-        <AccountType/>
-      </UserInfo>
-      <UserInfo>
-        <DisplayName>Luis Esteban Florez Salamanca</DisplayName>
-        <AccountId>33</AccountId>
-        <AccountType/>
-      </UserInfo>
-      <UserInfo>
-        <DisplayName>Ivan David Salazar Cardenas</DisplayName>
-        <AccountId>52</AccountId>
-        <AccountType/>
-      </UserInfo>
-      <UserInfo>
-        <DisplayName>Juan Carlos Marin Morales</DisplayName>
-        <AccountId>53</AccountId>
-        <AccountType/>
-      </UserInfo>
-      <UserInfo>
-        <DisplayName>Sofia Duque Gomez</DisplayName>
-        <AccountId>60</AccountId>
-        <AccountType/>
-      </UserInfo>
-      <UserInfo>
-        <DisplayName>Andres Felipe Romero Brand</DisplayName>
-        <AccountId>91</AccountId>
-        <AccountType/>
-      </UserInfo>
-      <UserInfo>
-        <DisplayName>Lindsay Vanessa Pinto Morato</DisplayName>
-        <AccountId>92</AccountId>
-        <AccountType/>
-      </UserInfo>
-      <UserInfo>
-        <DisplayName>Miguel Angel Acosta Walteros</DisplayName>
-        <AccountId>94</AccountId>
-        <AccountType/>
-      </UserInfo>
-      <UserInfo>
-        <DisplayName>Juan David Diaz Ipuz</DisplayName>
-        <AccountId>90</AccountId>
-        <AccountType/>
-      </UserInfo>
-      <UserInfo>
-        <DisplayName>Lily Aitana valentina Duque Chavez</DisplayName>
-        <AccountId>17</AccountId>
-        <AccountType/>
-      </UserInfo>
-      <UserInfo>
-        <DisplayName>Isaac David Bermudez Lara</DisplayName>
-        <AccountId>95</AccountId>
-        <AccountType/>
-      </UserInfo>
-      <UserInfo>
-        <DisplayName>Daniel Alejandro Angel Fuertes</DisplayName>
-        <AccountId>55</AccountId>
-        <AccountType/>
-      </UserInfo>
-      <UserInfo>
-        <DisplayName>Jeniffer Liliam Mendoza Espinosa</DisplayName>
-        <AccountId>97</AccountId>
-        <AccountType/>
-      </UserInfo>
-      <UserInfo>
-        <DisplayName>Kevin Cohen Solano</DisplayName>
-        <AccountId>93</AccountId>
-        <AccountType/>
-      </UserInfo>
-      <UserInfo>
-        <DisplayName>Cesar Luis Moreno Gonzalez</DisplayName>
-        <AccountId>96</AccountId>
-        <AccountType/>
-      </UserInfo>
-      <UserInfo>
-        <DisplayName>Jose Cristobal Arroyo Castellanos</DisplayName>
-        <AccountId>54</AccountId>
-        <AccountType/>
-      </UserInfo>
-    </SharedWithUsers>
-  </documentManagement>
-</p:properties>
-</file>
-
-<file path=customXml/item2.xml><?xml version="1.0" encoding="utf-8"?>
-<?mso-contentType ?>
-<FormTemplates xmlns="http://schemas.microsoft.com/sharepoint/v3/contenttype/forms">
-  <Display>DocumentLibraryForm</Display>
-  <Edit>DocumentLibraryForm</Edit>
-  <New>DocumentLibraryForm</New>
-</FormTemplates>
-</file>
-
-<file path=customXml/item3.xml><?xml version="1.0" encoding="utf-8"?>
 <ct:contentTypeSchema xmlns:ct="http://schemas.microsoft.com/office/2006/metadata/contentType" xmlns:ma="http://schemas.microsoft.com/office/2006/metadata/properties/metaAttributes" ct:_="" ma:_="" ma:contentTypeName="Documento" ma:contentTypeID="0x010100A5673D5155EB7142A38D741AD9ADBACA" ma:contentTypeVersion="14" ma:contentTypeDescription="Crear nuevo documento." ma:contentTypeScope="" ma:versionID="9ffba54e5087a934fe9237f3b42024f9">
   <xsd:schema xmlns:xsd="http://www.w3.org/2001/XMLSchema" xmlns:xs="http://www.w3.org/2001/XMLSchema" xmlns:p="http://schemas.microsoft.com/office/2006/metadata/properties" xmlns:ns3="ff6e61d9-15f0-430a-a050-276e433c2210" xmlns:ns4="703c7a77-a358-445e-90ce-00534654da74" targetNamespace="http://schemas.microsoft.com/office/2006/metadata/properties" ma:root="true" ma:fieldsID="a429a0782f30bb76d4933fd46bb7c7a6" ns3:_="" ns4:_="">
     <xsd:import namespace="ff6e61d9-15f0-430a-a050-276e433c2210"/>
@@ -6786,25 +7294,125 @@
 </ct:contentTypeSchema>
 </file>
 
-<file path=customXml/itemProps1.xml><?xml version="1.0" encoding="utf-8"?>
-<ds:datastoreItem xmlns:ds="http://schemas.openxmlformats.org/officeDocument/2006/customXml" ds:itemID="{D8D55360-DA4E-4EE6-A532-0D8BE99E30A4}">
-  <ds:schemaRefs>
-    <ds:schemaRef ds:uri="http://schemas.microsoft.com/office/2006/metadata/properties"/>
-    <ds:schemaRef ds:uri="http://schemas.microsoft.com/office/infopath/2007/PartnerControls"/>
-    <ds:schemaRef ds:uri="703c7a77-a358-445e-90ce-00534654da74"/>
-  </ds:schemaRefs>
-</ds:datastoreItem>
+<file path=customXml/item2.xml><?xml version="1.0" encoding="utf-8"?>
+<?mso-contentType ?>
+<FormTemplates xmlns="http://schemas.microsoft.com/sharepoint/v3/contenttype/forms">
+  <Display>DocumentLibraryForm</Display>
+  <Edit>DocumentLibraryForm</Edit>
+  <New>DocumentLibraryForm</New>
+</FormTemplates>
 </file>
 
-<file path=customXml/itemProps2.xml><?xml version="1.0" encoding="utf-8"?>
-<ds:datastoreItem xmlns:ds="http://schemas.openxmlformats.org/officeDocument/2006/customXml" ds:itemID="{7DBE8262-9C92-4A1B-85FF-A533173B85D6}">
-  <ds:schemaRefs>
-    <ds:schemaRef ds:uri="http://schemas.microsoft.com/sharepoint/v3/contenttype/forms"/>
-  </ds:schemaRefs>
-</ds:datastoreItem>
+<file path=customXml/item3.xml><?xml version="1.0" encoding="utf-8"?>
+<p:properties xmlns:p="http://schemas.microsoft.com/office/2006/metadata/properties" xmlns:xsi="http://www.w3.org/2001/XMLSchema-instance" xmlns:pc="http://schemas.microsoft.com/office/infopath/2007/PartnerControls">
+  <documentManagement>
+    <SharedWithUsers xmlns="703c7a77-a358-445e-90ce-00534654da74">
+      <UserInfo>
+        <DisplayName>Carlos Andres Lozano Garzon</DisplayName>
+        <AccountId>13</AccountId>
+        <AccountType/>
+      </UserInfo>
+      <UserInfo>
+        <DisplayName>Dario Ernesto Correal Torres</DisplayName>
+        <AccountId>15</AccountId>
+        <AccountType/>
+      </UserInfo>
+      <UserInfo>
+        <DisplayName>Mario  Fernando De la rosa Rosero</DisplayName>
+        <AccountId>16</AccountId>
+        <AccountType/>
+      </UserInfo>
+      <UserInfo>
+        <DisplayName>Christian Camilo Aparicio Baquen</DisplayName>
+        <AccountId>50</AccountId>
+        <AccountType/>
+      </UserInfo>
+      <UserInfo>
+        <DisplayName>Arturo Henao Chaparro</DisplayName>
+        <AccountId>48</AccountId>
+        <AccountType/>
+      </UserInfo>
+      <UserInfo>
+        <DisplayName>Luis Esteban Florez Salamanca</DisplayName>
+        <AccountId>33</AccountId>
+        <AccountType/>
+      </UserInfo>
+      <UserInfo>
+        <DisplayName>Ivan David Salazar Cardenas</DisplayName>
+        <AccountId>52</AccountId>
+        <AccountType/>
+      </UserInfo>
+      <UserInfo>
+        <DisplayName>Juan Carlos Marin Morales</DisplayName>
+        <AccountId>53</AccountId>
+        <AccountType/>
+      </UserInfo>
+      <UserInfo>
+        <DisplayName>Sofia Duque Gomez</DisplayName>
+        <AccountId>60</AccountId>
+        <AccountType/>
+      </UserInfo>
+      <UserInfo>
+        <DisplayName>Andres Felipe Romero Brand</DisplayName>
+        <AccountId>91</AccountId>
+        <AccountType/>
+      </UserInfo>
+      <UserInfo>
+        <DisplayName>Lindsay Vanessa Pinto Morato</DisplayName>
+        <AccountId>92</AccountId>
+        <AccountType/>
+      </UserInfo>
+      <UserInfo>
+        <DisplayName>Miguel Angel Acosta Walteros</DisplayName>
+        <AccountId>94</AccountId>
+        <AccountType/>
+      </UserInfo>
+      <UserInfo>
+        <DisplayName>Juan David Diaz Ipuz</DisplayName>
+        <AccountId>90</AccountId>
+        <AccountType/>
+      </UserInfo>
+      <UserInfo>
+        <DisplayName>Lily Aitana valentina Duque Chavez</DisplayName>
+        <AccountId>17</AccountId>
+        <AccountType/>
+      </UserInfo>
+      <UserInfo>
+        <DisplayName>Isaac David Bermudez Lara</DisplayName>
+        <AccountId>95</AccountId>
+        <AccountType/>
+      </UserInfo>
+      <UserInfo>
+        <DisplayName>Daniel Alejandro Angel Fuertes</DisplayName>
+        <AccountId>55</AccountId>
+        <AccountType/>
+      </UserInfo>
+      <UserInfo>
+        <DisplayName>Jeniffer Liliam Mendoza Espinosa</DisplayName>
+        <AccountId>97</AccountId>
+        <AccountType/>
+      </UserInfo>
+      <UserInfo>
+        <DisplayName>Kevin Cohen Solano</DisplayName>
+        <AccountId>93</AccountId>
+        <AccountType/>
+      </UserInfo>
+      <UserInfo>
+        <DisplayName>Cesar Luis Moreno Gonzalez</DisplayName>
+        <AccountId>96</AccountId>
+        <AccountType/>
+      </UserInfo>
+      <UserInfo>
+        <DisplayName>Jose Cristobal Arroyo Castellanos</DisplayName>
+        <AccountId>54</AccountId>
+        <AccountType/>
+      </UserInfo>
+    </SharedWithUsers>
+  </documentManagement>
+</p:properties>
 </file>
 
-<file path=customXml/itemProps3.xml><?xml version="1.0" encoding="utf-8"?>
+<file path=customXml/itemProps1.xml><?xml version="1.0" encoding="utf-8"?>
 <ds:datastoreItem xmlns:ds="http://schemas.openxmlformats.org/officeDocument/2006/customXml" ds:itemID="{649F1CE9-8F80-4639-9253-D6BB62EB36AB}">
   <ds:schemaRefs>
     <ds:schemaRef ds:uri="http://schemas.microsoft.com/office/2006/metadata/contentType"/>
@@ -6821,4 +7429,22 @@
     <ds:schemaRef ds:uri="http://schemas.microsoft.com/internal/obd"/>
   </ds:schemaRefs>
 </ds:datastoreItem>
+</file>
+
+<file path=customXml/itemProps2.xml><?xml version="1.0" encoding="utf-8"?>
+<ds:datastoreItem xmlns:ds="http://schemas.openxmlformats.org/officeDocument/2006/customXml" ds:itemID="{7DBE8262-9C92-4A1B-85FF-A533173B85D6}">
+  <ds:schemaRefs>
+    <ds:schemaRef ds:uri="http://schemas.microsoft.com/sharepoint/v3/contenttype/forms"/>
+  </ds:schemaRefs>
+</ds:datastoreItem>
+</file>
+
+<file path=customXml/itemProps3.xml><?xml version="1.0" encoding="utf-8"?>
+<ds:datastoreItem xmlns:ds="http://schemas.openxmlformats.org/officeDocument/2006/customXml" ds:itemID="{D8D55360-DA4E-4EE6-A532-0D8BE99E30A4}">
+  <ds:schemaRefs>
+    <ds:schemaRef ds:uri="http://schemas.microsoft.com/office/2006/metadata/properties"/>
+    <ds:schemaRef ds:uri="http://schemas.microsoft.com/office/infopath/2007/PartnerControls"/>
+    <ds:schemaRef ds:uri="703c7a77-a358-445e-90ce-00534654da74"/>
+  </ds:schemaRefs>
+</ds:datastoreItem>
 </file>
</xml_diff>